<commit_message>
a complete first example 2
</commit_message>
<xml_diff>
--- a/Js eX2 docx.docx
+++ b/Js eX2 docx.docx
@@ -1353,6 +1353,11 @@
       </w:r>
     </w:p>
     <w:p>
+      <w:pPr>
+        <w:rPr>
+          <w:rFonts w:cstheme="minorHAnsi"/>
+        </w:rPr>
+      </w:pPr>
       <w:r>
         <w:rPr>
           <w:rFonts w:cstheme="minorHAnsi"/>
@@ -1360,6 +1365,1376 @@
         <w:t>console.log(eastAfrican);</w:t>
       </w:r>
     </w:p>
+    <w:p>
+      <w:pPr>
+        <w:rPr>
+          <w:rFonts w:cstheme="minorHAnsi"/>
+        </w:rPr>
+      </w:pPr>
+    </w:p>
+    <w:p>
+      <w:pPr>
+        <w:rPr>
+          <w:rFonts w:cstheme="minorHAnsi"/>
+        </w:rPr>
+      </w:pPr>
+    </w:p>
+    <w:p>
+      <w:pPr>
+        <w:rPr>
+          <w:rFonts w:cstheme="minorHAnsi"/>
+        </w:rPr>
+      </w:pPr>
+    </w:p>
+    <w:p>
+      <w:pPr>
+        <w:rPr>
+          <w:rFonts w:cstheme="minorHAnsi"/>
+        </w:rPr>
+      </w:pPr>
+      <w:r>
+        <w:rPr>
+          <w:rFonts w:cstheme="minorHAnsi"/>
+        </w:rPr>
+        <w:t>console.log(" \n ------------------------------------------------------------------------------");</w:t>
+      </w:r>
+    </w:p>
+    <w:p>
+      <w:pPr>
+        <w:rPr>
+          <w:rFonts w:cstheme="minorHAnsi"/>
+        </w:rPr>
+      </w:pPr>
+    </w:p>
+    <w:p>
+      <w:pPr>
+        <w:rPr>
+          <w:rFonts w:cstheme="minorHAnsi"/>
+        </w:rPr>
+      </w:pPr>
+      <w:r>
+        <w:rPr>
+          <w:rFonts w:cstheme="minorHAnsi"/>
+        </w:rPr>
+        <w:t>console.log(`\n 3. two Array in Array \n ----------------------`);</w:t>
+      </w:r>
+    </w:p>
+    <w:p>
+      <w:pPr>
+        <w:rPr>
+          <w:rFonts w:cstheme="minorHAnsi"/>
+        </w:rPr>
+      </w:pPr>
+    </w:p>
+    <w:p>
+      <w:pPr>
+        <w:rPr>
+          <w:rFonts w:cstheme="minorHAnsi"/>
+        </w:rPr>
+      </w:pPr>
+      <w:r>
+        <w:rPr>
+          <w:rFonts w:cstheme="minorHAnsi"/>
+        </w:rPr>
+        <w:t>const SuperHeroes = ["Thor" , "Captain America" ,["Aquaman" , "Batman" , "Flash", "Superman" , [" Thanos", " Loki" , "Joker" ,"Ultron", "Red Skull"] , "Wonder Woman"] , "Hulk" , "Quicksilver" , "T'Challa" , "Tony Stark" , "Wanda "]</w:t>
+      </w:r>
+    </w:p>
+    <w:p>
+      <w:pPr>
+        <w:rPr>
+          <w:rFonts w:cstheme="minorHAnsi"/>
+        </w:rPr>
+      </w:pPr>
+    </w:p>
+    <w:p>
+      <w:pPr>
+        <w:rPr>
+          <w:rFonts w:cstheme="minorHAnsi"/>
+        </w:rPr>
+      </w:pPr>
+    </w:p>
+    <w:p>
+      <w:pPr>
+        <w:rPr>
+          <w:rFonts w:cstheme="minorHAnsi"/>
+        </w:rPr>
+      </w:pPr>
+      <w:r>
+        <w:rPr>
+          <w:rFonts w:cstheme="minorHAnsi"/>
+        </w:rPr>
+        <w:t>//ARRAY Dispaly</w:t>
+      </w:r>
+    </w:p>
+    <w:p>
+      <w:pPr>
+        <w:rPr>
+          <w:rFonts w:cstheme="minorHAnsi"/>
+        </w:rPr>
+      </w:pPr>
+      <w:r>
+        <w:rPr>
+          <w:rFonts w:cstheme="minorHAnsi"/>
+        </w:rPr>
+        <w:t>console.log(`Displaying all elements in array \n -----------------------------------`);</w:t>
+      </w:r>
+    </w:p>
+    <w:p>
+      <w:pPr>
+        <w:rPr>
+          <w:rFonts w:cstheme="minorHAnsi"/>
+        </w:rPr>
+      </w:pPr>
+      <w:r>
+        <w:rPr>
+          <w:rFonts w:cstheme="minorHAnsi"/>
+        </w:rPr>
+        <w:t>console.log(SuperHeroes);</w:t>
+      </w:r>
+    </w:p>
+    <w:p>
+      <w:pPr>
+        <w:rPr>
+          <w:rFonts w:cstheme="minorHAnsi"/>
+        </w:rPr>
+      </w:pPr>
+    </w:p>
+    <w:p>
+      <w:pPr>
+        <w:rPr>
+          <w:rFonts w:cstheme="minorHAnsi"/>
+        </w:rPr>
+      </w:pPr>
+      <w:r>
+        <w:rPr>
+          <w:rFonts w:cstheme="minorHAnsi"/>
+        </w:rPr>
+        <w:t>//Array length</w:t>
+      </w:r>
+    </w:p>
+    <w:p>
+      <w:pPr>
+        <w:rPr>
+          <w:rFonts w:cstheme="minorHAnsi"/>
+        </w:rPr>
+      </w:pPr>
+      <w:r>
+        <w:rPr>
+          <w:rFonts w:cstheme="minorHAnsi"/>
+        </w:rPr>
+        <w:t>console.log(`\n (length) Displaying the general array length \n ------------------------------------`);</w:t>
+      </w:r>
+    </w:p>
+    <w:p>
+      <w:pPr>
+        <w:rPr>
+          <w:rFonts w:cstheme="minorHAnsi"/>
+        </w:rPr>
+      </w:pPr>
+      <w:r>
+        <w:rPr>
+          <w:rFonts w:cstheme="minorHAnsi"/>
+        </w:rPr>
+        <w:t>console.log(SuperHeroes.length);</w:t>
+      </w:r>
+    </w:p>
+    <w:p>
+      <w:pPr>
+        <w:rPr>
+          <w:rFonts w:cstheme="minorHAnsi"/>
+        </w:rPr>
+      </w:pPr>
+      <w:r>
+        <w:rPr>
+          <w:rFonts w:cstheme="minorHAnsi"/>
+        </w:rPr>
+        <w:t>console.log(`\n (length) Displaying the first array in array's length \n ----------------------------------------------------`);</w:t>
+      </w:r>
+    </w:p>
+    <w:p>
+      <w:pPr>
+        <w:rPr>
+          <w:rFonts w:cstheme="minorHAnsi"/>
+        </w:rPr>
+      </w:pPr>
+      <w:r>
+        <w:rPr>
+          <w:rFonts w:cstheme="minorHAnsi"/>
+        </w:rPr>
+        <w:t>console.log(SuperHeroes[2].length);</w:t>
+      </w:r>
+    </w:p>
+    <w:p>
+      <w:pPr>
+        <w:rPr>
+          <w:rFonts w:cstheme="minorHAnsi"/>
+        </w:rPr>
+      </w:pPr>
+      <w:r>
+        <w:rPr>
+          <w:rFonts w:cstheme="minorHAnsi"/>
+        </w:rPr>
+        <w:t>console.log(`\n (length) Displaying the second array in array's length \n ------------------------------------------------------`);</w:t>
+      </w:r>
+    </w:p>
+    <w:p>
+      <w:pPr>
+        <w:rPr>
+          <w:rFonts w:cstheme="minorHAnsi"/>
+        </w:rPr>
+      </w:pPr>
+      <w:r>
+        <w:rPr>
+          <w:rFonts w:cstheme="minorHAnsi"/>
+        </w:rPr>
+        <w:lastRenderedPageBreak/>
+        <w:t>console.log(SuperHeroes[2][4].length);</w:t>
+      </w:r>
+    </w:p>
+    <w:p>
+      <w:pPr>
+        <w:rPr>
+          <w:rFonts w:cstheme="minorHAnsi"/>
+        </w:rPr>
+      </w:pPr>
+    </w:p>
+    <w:p>
+      <w:pPr>
+        <w:rPr>
+          <w:rFonts w:cstheme="minorHAnsi"/>
+        </w:rPr>
+      </w:pPr>
+      <w:r>
+        <w:rPr>
+          <w:rFonts w:cstheme="minorHAnsi"/>
+        </w:rPr>
+        <w:t>//push adding the element at the end of the array</w:t>
+      </w:r>
+    </w:p>
+    <w:p>
+      <w:pPr>
+        <w:rPr>
+          <w:rFonts w:cstheme="minorHAnsi"/>
+        </w:rPr>
+      </w:pPr>
+      <w:r>
+        <w:rPr>
+          <w:rFonts w:cstheme="minorHAnsi"/>
+        </w:rPr>
+        <w:t>console.log(`\n (push) Adding another character at the end of array [Ant-Man ]\n -----------------------------------------------------------`);</w:t>
+      </w:r>
+    </w:p>
+    <w:p>
+      <w:pPr>
+        <w:rPr>
+          <w:rFonts w:cstheme="minorHAnsi"/>
+        </w:rPr>
+      </w:pPr>
+    </w:p>
+    <w:p>
+      <w:pPr>
+        <w:rPr>
+          <w:rFonts w:cstheme="minorHAnsi"/>
+        </w:rPr>
+      </w:pPr>
+      <w:r>
+        <w:rPr>
+          <w:rFonts w:cstheme="minorHAnsi"/>
+        </w:rPr>
+        <w:t>SuperHeroes.push("Ant-Man");</w:t>
+      </w:r>
+    </w:p>
+    <w:p>
+      <w:pPr>
+        <w:rPr>
+          <w:rFonts w:cstheme="minorHAnsi"/>
+        </w:rPr>
+      </w:pPr>
+      <w:r>
+        <w:rPr>
+          <w:rFonts w:cstheme="minorHAnsi"/>
+        </w:rPr>
+        <w:t>console.log(`\n Dispalying all Super Heros including Ant-Man, \n --------------------------------------------------------------`);</w:t>
+      </w:r>
+    </w:p>
+    <w:p>
+      <w:pPr>
+        <w:rPr>
+          <w:rFonts w:cstheme="minorHAnsi"/>
+        </w:rPr>
+      </w:pPr>
+      <w:r>
+        <w:rPr>
+          <w:rFonts w:cstheme="minorHAnsi"/>
+        </w:rPr>
+        <w:t>console.log(SuperHeroes);</w:t>
+      </w:r>
+    </w:p>
+    <w:p>
+      <w:pPr>
+        <w:rPr>
+          <w:rFonts w:cstheme="minorHAnsi"/>
+        </w:rPr>
+      </w:pPr>
+    </w:p>
+    <w:p>
+      <w:pPr>
+        <w:rPr>
+          <w:rFonts w:cstheme="minorHAnsi"/>
+        </w:rPr>
+      </w:pPr>
+      <w:r>
+        <w:rPr>
+          <w:rFonts w:cstheme="minorHAnsi"/>
+        </w:rPr>
+        <w:t>console.log(`\n (push) Adding another character at the end of the first array in array\n -----------------------------------------------------------`);</w:t>
+      </w:r>
+    </w:p>
+    <w:p>
+      <w:pPr>
+        <w:rPr>
+          <w:rFonts w:cstheme="minorHAnsi"/>
+        </w:rPr>
+      </w:pPr>
+    </w:p>
+    <w:p>
+      <w:pPr>
+        <w:rPr>
+          <w:rFonts w:cstheme="minorHAnsi"/>
+        </w:rPr>
+      </w:pPr>
+      <w:r>
+        <w:rPr>
+          <w:rFonts w:cstheme="minorHAnsi"/>
+        </w:rPr>
+        <w:t>SuperHeroes[2].push("Green Lantern");</w:t>
+      </w:r>
+    </w:p>
+    <w:p>
+      <w:pPr>
+        <w:rPr>
+          <w:rFonts w:cstheme="minorHAnsi"/>
+        </w:rPr>
+      </w:pPr>
+      <w:r>
+        <w:rPr>
+          <w:rFonts w:cstheme="minorHAnsi"/>
+        </w:rPr>
+        <w:t>console.log(`\n Dispalying all Super Heros including Green Lantern \n --------------------------------------------------------------`);</w:t>
+      </w:r>
+    </w:p>
+    <w:p>
+      <w:pPr>
+        <w:rPr>
+          <w:rFonts w:cstheme="minorHAnsi"/>
+        </w:rPr>
+      </w:pPr>
+      <w:r>
+        <w:rPr>
+          <w:rFonts w:cstheme="minorHAnsi"/>
+        </w:rPr>
+        <w:t>console.log(SuperHeroes);</w:t>
+      </w:r>
+    </w:p>
+    <w:p>
+      <w:pPr>
+        <w:rPr>
+          <w:rFonts w:cstheme="minorHAnsi"/>
+        </w:rPr>
+      </w:pPr>
+    </w:p>
+    <w:p>
+      <w:pPr>
+        <w:rPr>
+          <w:rFonts w:cstheme="minorHAnsi"/>
+        </w:rPr>
+      </w:pPr>
+      <w:r>
+        <w:rPr>
+          <w:rFonts w:cstheme="minorHAnsi"/>
+        </w:rPr>
+        <w:t>console.log(`\n (push) Adding another character at the end of the second array in array\n -----------------------------------------------------------`);</w:t>
+      </w:r>
+    </w:p>
+    <w:p>
+      <w:pPr>
+        <w:rPr>
+          <w:rFonts w:cstheme="minorHAnsi"/>
+        </w:rPr>
+      </w:pPr>
+    </w:p>
+    <w:p>
+      <w:pPr>
+        <w:rPr>
+          <w:rFonts w:cstheme="minorHAnsi"/>
+        </w:rPr>
+      </w:pPr>
+      <w:r>
+        <w:rPr>
+          <w:rFonts w:cstheme="minorHAnsi"/>
+        </w:rPr>
+        <w:t>SuperHeroes[2][4].push("Killmonger");</w:t>
+      </w:r>
+    </w:p>
+    <w:p>
+      <w:pPr>
+        <w:rPr>
+          <w:rFonts w:cstheme="minorHAnsi"/>
+        </w:rPr>
+      </w:pPr>
+      <w:r>
+        <w:rPr>
+          <w:rFonts w:cstheme="minorHAnsi"/>
+        </w:rPr>
+        <w:t>console.log(`\n Dispalying all Super Heros including Killmonger \n --------------------------------------------------------------`);</w:t>
+      </w:r>
+    </w:p>
+    <w:p>
+      <w:pPr>
+        <w:rPr>
+          <w:rFonts w:cstheme="minorHAnsi"/>
+        </w:rPr>
+      </w:pPr>
+      <w:r>
+        <w:rPr>
+          <w:rFonts w:cstheme="minorHAnsi"/>
+        </w:rPr>
+        <w:t>console.log(SuperHeroes);</w:t>
+      </w:r>
+    </w:p>
+    <w:p>
+      <w:pPr>
+        <w:rPr>
+          <w:rFonts w:cstheme="minorHAnsi"/>
+        </w:rPr>
+      </w:pPr>
+    </w:p>
+    <w:p>
+      <w:pPr>
+        <w:rPr>
+          <w:rFonts w:cstheme="minorHAnsi"/>
+        </w:rPr>
+      </w:pPr>
+      <w:r>
+        <w:rPr>
+          <w:rFonts w:cstheme="minorHAnsi"/>
+        </w:rPr>
+        <w:t>// //unshift Array</w:t>
+      </w:r>
+    </w:p>
+    <w:p>
+      <w:pPr>
+        <w:rPr>
+          <w:rFonts w:cstheme="minorHAnsi"/>
+        </w:rPr>
+      </w:pPr>
+    </w:p>
+    <w:p>
+      <w:pPr>
+        <w:rPr>
+          <w:rFonts w:cstheme="minorHAnsi"/>
+        </w:rPr>
+      </w:pPr>
+    </w:p>
+    <w:p>
+      <w:pPr>
+        <w:rPr>
+          <w:rFonts w:cstheme="minorHAnsi"/>
+        </w:rPr>
+      </w:pPr>
+      <w:r>
+        <w:rPr>
+          <w:rFonts w:cstheme="minorHAnsi"/>
+        </w:rPr>
+        <w:t>console.log(`\n (unshift) Adding another character At the beginning (Captain Marvel) \n -------------------------------------------------------------------`);</w:t>
+      </w:r>
+    </w:p>
+    <w:p>
+      <w:pPr>
+        <w:rPr>
+          <w:rFonts w:cstheme="minorHAnsi"/>
+        </w:rPr>
+      </w:pPr>
+    </w:p>
+    <w:p>
+      <w:pPr>
+        <w:rPr>
+          <w:rFonts w:cstheme="minorHAnsi"/>
+        </w:rPr>
+      </w:pPr>
+      <w:r>
+        <w:rPr>
+          <w:rFonts w:cstheme="minorHAnsi"/>
+        </w:rPr>
+        <w:t>SuperHeroes.unshift("Captain Marvel");</w:t>
+      </w:r>
+    </w:p>
+    <w:p>
+      <w:pPr>
+        <w:rPr>
+          <w:rFonts w:cstheme="minorHAnsi"/>
+        </w:rPr>
+      </w:pPr>
+      <w:r>
+        <w:rPr>
+          <w:rFonts w:cstheme="minorHAnsi"/>
+        </w:rPr>
+        <w:t>console.log(`\n Dispalying all Super Heroes including the Captain Marvel at the begining \n ----------------------------------------------------------------------`);</w:t>
+      </w:r>
+    </w:p>
+    <w:p>
+      <w:pPr>
+        <w:rPr>
+          <w:rFonts w:cstheme="minorHAnsi"/>
+        </w:rPr>
+      </w:pPr>
+      <w:r>
+        <w:rPr>
+          <w:rFonts w:cstheme="minorHAnsi"/>
+        </w:rPr>
+        <w:t>console.log(SuperHeroes);</w:t>
+      </w:r>
+    </w:p>
+    <w:p>
+      <w:pPr>
+        <w:rPr>
+          <w:rFonts w:cstheme="minorHAnsi"/>
+        </w:rPr>
+      </w:pPr>
+    </w:p>
+    <w:p>
+      <w:pPr>
+        <w:rPr>
+          <w:rFonts w:cstheme="minorHAnsi"/>
+        </w:rPr>
+      </w:pPr>
+      <w:r>
+        <w:rPr>
+          <w:rFonts w:cstheme="minorHAnsi"/>
+        </w:rPr>
+        <w:t>console.log(`\n (unshift) Adding another character At the beginning of the first Array in Array  (Green Arrow)\n -------------------------------------------------------------------`);</w:t>
+      </w:r>
+    </w:p>
+    <w:p>
+      <w:pPr>
+        <w:rPr>
+          <w:rFonts w:cstheme="minorHAnsi"/>
+        </w:rPr>
+      </w:pPr>
+    </w:p>
+    <w:p>
+      <w:pPr>
+        <w:rPr>
+          <w:rFonts w:cstheme="minorHAnsi"/>
+        </w:rPr>
+      </w:pPr>
+      <w:r>
+        <w:rPr>
+          <w:rFonts w:cstheme="minorHAnsi"/>
+        </w:rPr>
+        <w:t>SuperHeroes[3].unshift("Green Arrow");</w:t>
+      </w:r>
+    </w:p>
+    <w:p>
+      <w:pPr>
+        <w:rPr>
+          <w:rFonts w:cstheme="minorHAnsi"/>
+        </w:rPr>
+      </w:pPr>
+      <w:r>
+        <w:rPr>
+          <w:rFonts w:cstheme="minorHAnsi"/>
+        </w:rPr>
+        <w:t>console.log(`\n Dispalying all Super Heroes including the Green Arrow at the begining of the first Array in Array  \n ----------------------------------------------------------------------`);</w:t>
+      </w:r>
+    </w:p>
+    <w:p>
+      <w:pPr>
+        <w:rPr>
+          <w:rFonts w:cstheme="minorHAnsi"/>
+        </w:rPr>
+      </w:pPr>
+      <w:r>
+        <w:rPr>
+          <w:rFonts w:cstheme="minorHAnsi"/>
+        </w:rPr>
+        <w:lastRenderedPageBreak/>
+        <w:t>console.log(SuperHeroes);</w:t>
+      </w:r>
+    </w:p>
+    <w:p>
+      <w:pPr>
+        <w:rPr>
+          <w:rFonts w:cstheme="minorHAnsi"/>
+        </w:rPr>
+      </w:pPr>
+    </w:p>
+    <w:p>
+      <w:pPr>
+        <w:rPr>
+          <w:rFonts w:cstheme="minorHAnsi"/>
+        </w:rPr>
+      </w:pPr>
+      <w:r>
+        <w:rPr>
+          <w:rFonts w:cstheme="minorHAnsi"/>
+        </w:rPr>
+        <w:t>console.log(`\n (unshift) Adding another character At the beginning of the second Array in Array  (Agent Smith)\n -------------------------------------------------------------------`);</w:t>
+      </w:r>
+    </w:p>
+    <w:p>
+      <w:pPr>
+        <w:rPr>
+          <w:rFonts w:cstheme="minorHAnsi"/>
+        </w:rPr>
+      </w:pPr>
+    </w:p>
+    <w:p>
+      <w:pPr>
+        <w:rPr>
+          <w:rFonts w:cstheme="minorHAnsi"/>
+        </w:rPr>
+      </w:pPr>
+      <w:r>
+        <w:rPr>
+          <w:rFonts w:cstheme="minorHAnsi"/>
+        </w:rPr>
+        <w:t>SuperHeroes[3][5].unshift("Agent Smith");</w:t>
+      </w:r>
+    </w:p>
+    <w:p>
+      <w:pPr>
+        <w:rPr>
+          <w:rFonts w:cstheme="minorHAnsi"/>
+        </w:rPr>
+      </w:pPr>
+      <w:r>
+        <w:rPr>
+          <w:rFonts w:cstheme="minorHAnsi"/>
+        </w:rPr>
+        <w:t>console.log(`\n Dispalying all Super Heroes including the Agent Smith at the begining of the second Array in Array  \n ----------------------------------------------------------------------`);</w:t>
+      </w:r>
+    </w:p>
+    <w:p>
+      <w:pPr>
+        <w:rPr>
+          <w:rFonts w:cstheme="minorHAnsi"/>
+        </w:rPr>
+      </w:pPr>
+      <w:r>
+        <w:rPr>
+          <w:rFonts w:cstheme="minorHAnsi"/>
+        </w:rPr>
+        <w:t>console.log(SuperHeroes);</w:t>
+      </w:r>
+    </w:p>
+    <w:p>
+      <w:pPr>
+        <w:rPr>
+          <w:rFonts w:cstheme="minorHAnsi"/>
+        </w:rPr>
+      </w:pPr>
+    </w:p>
+    <w:p>
+      <w:pPr>
+        <w:rPr>
+          <w:rFonts w:cstheme="minorHAnsi"/>
+        </w:rPr>
+      </w:pPr>
+    </w:p>
+    <w:p>
+      <w:pPr>
+        <w:rPr>
+          <w:rFonts w:cstheme="minorHAnsi"/>
+        </w:rPr>
+      </w:pPr>
+    </w:p>
+    <w:p>
+      <w:pPr>
+        <w:rPr>
+          <w:rFonts w:cstheme="minorHAnsi"/>
+        </w:rPr>
+      </w:pPr>
+    </w:p>
+    <w:p>
+      <w:pPr>
+        <w:rPr>
+          <w:rFonts w:cstheme="minorHAnsi"/>
+        </w:rPr>
+      </w:pPr>
+      <w:r>
+        <w:rPr>
+          <w:rFonts w:cstheme="minorHAnsi"/>
+        </w:rPr>
+        <w:t>//pop</w:t>
+      </w:r>
+    </w:p>
+    <w:p>
+      <w:pPr>
+        <w:rPr>
+          <w:rFonts w:cstheme="minorHAnsi"/>
+        </w:rPr>
+      </w:pPr>
+      <w:r>
+        <w:rPr>
+          <w:rFonts w:cstheme="minorHAnsi"/>
+        </w:rPr>
+        <w:t>console.log(`\n (pop) Removing the last character on the list Ant-man  \n --------------------------------------------------`);</w:t>
+      </w:r>
+    </w:p>
+    <w:p>
+      <w:pPr>
+        <w:rPr>
+          <w:rFonts w:cstheme="minorHAnsi"/>
+        </w:rPr>
+      </w:pPr>
+    </w:p>
+    <w:p>
+      <w:pPr>
+        <w:rPr>
+          <w:rFonts w:cstheme="minorHAnsi"/>
+        </w:rPr>
+      </w:pPr>
+      <w:r>
+        <w:rPr>
+          <w:rFonts w:cstheme="minorHAnsi"/>
+        </w:rPr>
+        <w:t>SuperHeroes.pop();</w:t>
+      </w:r>
+    </w:p>
+    <w:p>
+      <w:pPr>
+        <w:rPr>
+          <w:rFonts w:cstheme="minorHAnsi"/>
+        </w:rPr>
+      </w:pPr>
+      <w:r>
+        <w:rPr>
+          <w:rFonts w:cstheme="minorHAnsi"/>
+        </w:rPr>
+        <w:t>console.log(`\n (pop) Elements after Removing the last country on the list Ant-man \n -------------------------------------------------------------`);</w:t>
+      </w:r>
+    </w:p>
+    <w:p>
+      <w:pPr>
+        <w:rPr>
+          <w:rFonts w:cstheme="minorHAnsi"/>
+        </w:rPr>
+      </w:pPr>
+    </w:p>
+    <w:p>
+      <w:pPr>
+        <w:rPr>
+          <w:rFonts w:cstheme="minorHAnsi"/>
+        </w:rPr>
+      </w:pPr>
+      <w:r>
+        <w:rPr>
+          <w:rFonts w:cstheme="minorHAnsi"/>
+        </w:rPr>
+        <w:t>console.log(SuperHeroes);</w:t>
+      </w:r>
+    </w:p>
+    <w:p>
+      <w:pPr>
+        <w:rPr>
+          <w:rFonts w:cstheme="minorHAnsi"/>
+        </w:rPr>
+      </w:pPr>
+    </w:p>
+    <w:p>
+      <w:pPr>
+        <w:rPr>
+          <w:rFonts w:cstheme="minorHAnsi"/>
+        </w:rPr>
+      </w:pPr>
+      <w:r>
+        <w:rPr>
+          <w:rFonts w:cstheme="minorHAnsi"/>
+        </w:rPr>
+        <w:t>// // pop removig the last elements in the middle array</w:t>
+      </w:r>
+    </w:p>
+    <w:p>
+      <w:pPr>
+        <w:rPr>
+          <w:rFonts w:cstheme="minorHAnsi"/>
+        </w:rPr>
+      </w:pPr>
+      <w:r>
+        <w:rPr>
+          <w:rFonts w:cstheme="minorHAnsi"/>
+        </w:rPr>
+        <w:t>console.log(`\n (pop) Removing the last character on the first Array in Array  (Green Lantern) \n --------------------------------------------------`);</w:t>
+      </w:r>
+    </w:p>
+    <w:p>
+      <w:pPr>
+        <w:rPr>
+          <w:rFonts w:cstheme="minorHAnsi"/>
+        </w:rPr>
+      </w:pPr>
+    </w:p>
+    <w:p>
+      <w:pPr>
+        <w:rPr>
+          <w:rFonts w:cstheme="minorHAnsi"/>
+        </w:rPr>
+      </w:pPr>
+      <w:r>
+        <w:rPr>
+          <w:rFonts w:cstheme="minorHAnsi"/>
+        </w:rPr>
+        <w:t>const removeLastDcCharacter = SuperHeroes[3].pop();</w:t>
+      </w:r>
+    </w:p>
+    <w:p>
+      <w:pPr>
+        <w:rPr>
+          <w:rFonts w:cstheme="minorHAnsi"/>
+        </w:rPr>
+      </w:pPr>
+      <w:r>
+        <w:rPr>
+          <w:rFonts w:cstheme="minorHAnsi"/>
+        </w:rPr>
+        <w:t>console.log(`\n (pop) Elements after Removing the last character (Green Lantern) \n ----------------------------------------------------------------`);</w:t>
+      </w:r>
+    </w:p>
+    <w:p>
+      <w:pPr>
+        <w:rPr>
+          <w:rFonts w:cstheme="minorHAnsi"/>
+        </w:rPr>
+      </w:pPr>
+    </w:p>
+    <w:p>
+      <w:pPr>
+        <w:rPr>
+          <w:rFonts w:cstheme="minorHAnsi"/>
+        </w:rPr>
+      </w:pPr>
+      <w:r>
+        <w:rPr>
+          <w:rFonts w:cstheme="minorHAnsi"/>
+        </w:rPr>
+        <w:t>console.log(SuperHeroes);</w:t>
+      </w:r>
+    </w:p>
+    <w:p>
+      <w:pPr>
+        <w:rPr>
+          <w:rFonts w:cstheme="minorHAnsi"/>
+        </w:rPr>
+      </w:pPr>
+    </w:p>
+    <w:p>
+      <w:pPr>
+        <w:rPr>
+          <w:rFonts w:cstheme="minorHAnsi"/>
+        </w:rPr>
+      </w:pPr>
+      <w:r>
+        <w:rPr>
+          <w:rFonts w:cstheme="minorHAnsi"/>
+        </w:rPr>
+        <w:t>console.log(`\n (pop) Removing the last character on the second Array in Array  (Killmonger) \n ----------------------------------------------------------------------------`);</w:t>
+      </w:r>
+    </w:p>
+    <w:p>
+      <w:pPr>
+        <w:rPr>
+          <w:rFonts w:cstheme="minorHAnsi"/>
+        </w:rPr>
+      </w:pPr>
+    </w:p>
+    <w:p>
+      <w:pPr>
+        <w:rPr>
+          <w:rFonts w:cstheme="minorHAnsi"/>
+        </w:rPr>
+      </w:pPr>
+      <w:r>
+        <w:rPr>
+          <w:rFonts w:cstheme="minorHAnsi"/>
+        </w:rPr>
+        <w:t>const removeLastbadCharacter = SuperHeroes[3][5].pop();</w:t>
+      </w:r>
+    </w:p>
+    <w:p>
+      <w:pPr>
+        <w:rPr>
+          <w:rFonts w:cstheme="minorHAnsi"/>
+        </w:rPr>
+      </w:pPr>
+      <w:r>
+        <w:rPr>
+          <w:rFonts w:cstheme="minorHAnsi"/>
+        </w:rPr>
+        <w:t>console.log(`\n (pop) Elements after Removing the last character (Killmonger) \n ----------------------------------------------------------------`);</w:t>
+      </w:r>
+    </w:p>
+    <w:p>
+      <w:pPr>
+        <w:rPr>
+          <w:rFonts w:cstheme="minorHAnsi"/>
+        </w:rPr>
+      </w:pPr>
+    </w:p>
+    <w:p>
+      <w:pPr>
+        <w:rPr>
+          <w:rFonts w:cstheme="minorHAnsi"/>
+        </w:rPr>
+      </w:pPr>
+      <w:r>
+        <w:rPr>
+          <w:rFonts w:cstheme="minorHAnsi"/>
+        </w:rPr>
+        <w:t>console.log(SuperHeroes);</w:t>
+      </w:r>
+    </w:p>
+    <w:p>
+      <w:pPr>
+        <w:rPr>
+          <w:rFonts w:cstheme="minorHAnsi"/>
+        </w:rPr>
+      </w:pPr>
+    </w:p>
+    <w:p>
+      <w:pPr>
+        <w:rPr>
+          <w:rFonts w:cstheme="minorHAnsi"/>
+        </w:rPr>
+      </w:pPr>
+      <w:r>
+        <w:rPr>
+          <w:rFonts w:cstheme="minorHAnsi"/>
+        </w:rPr>
+        <w:t>//shift</w:t>
+      </w:r>
+    </w:p>
+    <w:p>
+      <w:pPr>
+        <w:rPr>
+          <w:rFonts w:cstheme="minorHAnsi"/>
+        </w:rPr>
+      </w:pPr>
+      <w:r>
+        <w:rPr>
+          <w:rFonts w:cstheme="minorHAnsi"/>
+        </w:rPr>
+        <w:lastRenderedPageBreak/>
+        <w:t>console.log(`\n (shift) Removing the first character on marvel the list (Captain Marvel)  \n -------------------------------------------------------------------------`);</w:t>
+      </w:r>
+    </w:p>
+    <w:p>
+      <w:pPr>
+        <w:rPr>
+          <w:rFonts w:cstheme="minorHAnsi"/>
+        </w:rPr>
+      </w:pPr>
+      <w:r>
+        <w:rPr>
+          <w:rFonts w:cstheme="minorHAnsi"/>
+        </w:rPr>
+        <w:t>SuperHeroes.shift();</w:t>
+      </w:r>
+    </w:p>
+    <w:p>
+      <w:pPr>
+        <w:rPr>
+          <w:rFonts w:cstheme="minorHAnsi"/>
+        </w:rPr>
+      </w:pPr>
+      <w:r>
+        <w:rPr>
+          <w:rFonts w:cstheme="minorHAnsi"/>
+        </w:rPr>
+        <w:t>console.log(`\n (shift) Elements after Removing the first character on the list (Captain Marvel) \n -----------------------------------------------------------------`);</w:t>
+      </w:r>
+    </w:p>
+    <w:p>
+      <w:pPr>
+        <w:rPr>
+          <w:rFonts w:cstheme="minorHAnsi"/>
+        </w:rPr>
+      </w:pPr>
+    </w:p>
+    <w:p>
+      <w:pPr>
+        <w:rPr>
+          <w:rFonts w:cstheme="minorHAnsi"/>
+        </w:rPr>
+      </w:pPr>
+      <w:r>
+        <w:rPr>
+          <w:rFonts w:cstheme="minorHAnsi"/>
+        </w:rPr>
+        <w:t>console.log(SuperHeroes);</w:t>
+      </w:r>
+    </w:p>
+    <w:p>
+      <w:pPr>
+        <w:rPr>
+          <w:rFonts w:cstheme="minorHAnsi"/>
+        </w:rPr>
+      </w:pPr>
+    </w:p>
+    <w:p>
+      <w:pPr>
+        <w:rPr>
+          <w:rFonts w:cstheme="minorHAnsi"/>
+        </w:rPr>
+      </w:pPr>
+      <w:r>
+        <w:rPr>
+          <w:rFonts w:cstheme="minorHAnsi"/>
+        </w:rPr>
+        <w:t>//splice</w:t>
+      </w:r>
+    </w:p>
+    <w:p>
+      <w:pPr>
+        <w:rPr>
+          <w:rFonts w:cstheme="minorHAnsi"/>
+        </w:rPr>
+      </w:pPr>
+      <w:r>
+        <w:rPr>
+          <w:rFonts w:cstheme="minorHAnsi"/>
+        </w:rPr>
+        <w:t>console.log(`\n (splice) Removing the two characters || Tony Stark &amp; Wanda \n ----------------------------------------------------------`);</w:t>
+      </w:r>
+    </w:p>
+    <w:p>
+      <w:pPr>
+        <w:rPr>
+          <w:rFonts w:cstheme="minorHAnsi"/>
+        </w:rPr>
+      </w:pPr>
+      <w:r>
+        <w:rPr>
+          <w:rFonts w:cstheme="minorHAnsi"/>
+        </w:rPr>
+        <w:t>const removeCharacters = SuperHeroes.splice(6,7);</w:t>
+      </w:r>
+    </w:p>
+    <w:p>
+      <w:pPr>
+        <w:rPr>
+          <w:rFonts w:cstheme="minorHAnsi"/>
+        </w:rPr>
+      </w:pPr>
+    </w:p>
+    <w:p>
+      <w:pPr>
+        <w:rPr>
+          <w:rFonts w:cstheme="minorHAnsi"/>
+        </w:rPr>
+      </w:pPr>
+      <w:r>
+        <w:rPr>
+          <w:rFonts w:cstheme="minorHAnsi"/>
+        </w:rPr>
+        <w:t>console.log(SuperHeroes);</w:t>
+      </w:r>
+    </w:p>
+    <w:p>
+      <w:pPr>
+        <w:rPr>
+          <w:rFonts w:cstheme="minorHAnsi"/>
+        </w:rPr>
+      </w:pPr>
+    </w:p>
+    <w:p>
+      <w:pPr>
+        <w:rPr>
+          <w:rFonts w:cstheme="minorHAnsi"/>
+        </w:rPr>
+      </w:pPr>
+      <w:r>
+        <w:rPr>
+          <w:rFonts w:cstheme="minorHAnsi"/>
+        </w:rPr>
+        <w:t>console.log(`\n (splice) Adding two characters || Spider- man &amp; Doctor Strange \n ---------------------------------------------------------------`);</w:t>
+      </w:r>
+    </w:p>
+    <w:p>
+      <w:pPr>
+        <w:rPr>
+          <w:rFonts w:cstheme="minorHAnsi"/>
+        </w:rPr>
+      </w:pPr>
+    </w:p>
+    <w:p>
+      <w:pPr>
+        <w:rPr>
+          <w:rFonts w:cstheme="minorHAnsi"/>
+        </w:rPr>
+      </w:pPr>
+      <w:r>
+        <w:rPr>
+          <w:rFonts w:cstheme="minorHAnsi"/>
+        </w:rPr>
+        <w:t>SuperHeroes.splice(2, 0, "Spider-man", " Doctor-Strange");</w:t>
+      </w:r>
+    </w:p>
+    <w:p>
+      <w:pPr>
+        <w:rPr>
+          <w:rFonts w:cstheme="minorHAnsi"/>
+        </w:rPr>
+      </w:pPr>
+    </w:p>
+    <w:p>
+      <w:pPr>
+        <w:rPr>
+          <w:rFonts w:cstheme="minorHAnsi"/>
+        </w:rPr>
+      </w:pPr>
+      <w:r>
+        <w:rPr>
+          <w:rFonts w:cstheme="minorHAnsi"/>
+        </w:rPr>
+        <w:t>console.log(SuperHeroes);</w:t>
+      </w:r>
+    </w:p>
+    <w:p>
+      <w:pPr>
+        <w:rPr>
+          <w:rFonts w:cstheme="minorHAnsi"/>
+        </w:rPr>
+      </w:pPr>
+    </w:p>
+    <w:p>
+      <w:pPr>
+        <w:rPr>
+          <w:rFonts w:cstheme="minorHAnsi"/>
+        </w:rPr>
+      </w:pPr>
+      <w:r>
+        <w:rPr>
+          <w:rFonts w:cstheme="minorHAnsi"/>
+        </w:rPr>
+        <w:t>console.log(`\n (splice) Adding two  Cities after countries || Zambia(Lusaka) &amp; Togo(lome) \n -----------------------------------------------------------------`);</w:t>
+      </w:r>
+    </w:p>
+    <w:p>
+      <w:pPr>
+        <w:rPr>
+          <w:rFonts w:cstheme="minorHAnsi"/>
+        </w:rPr>
+      </w:pPr>
+    </w:p>
+    <w:p>
+      <w:pPr>
+        <w:rPr>
+          <w:rFonts w:cstheme="minorHAnsi"/>
+        </w:rPr>
+      </w:pPr>
+      <w:r>
+        <w:rPr>
+          <w:rFonts w:cstheme="minorHAnsi"/>
+        </w:rPr>
+        <w:t>SuperHeroes[4].splice(2, 0, "Deadshot", "x-men");</w:t>
+      </w:r>
+    </w:p>
+    <w:p>
+      <w:pPr>
+        <w:rPr>
+          <w:rFonts w:cstheme="minorHAnsi"/>
+        </w:rPr>
+      </w:pPr>
+      <w:r>
+        <w:rPr>
+          <w:rFonts w:cstheme="minorHAnsi"/>
+        </w:rPr>
+        <w:t>console.log(SuperHeroes);</w:t>
+      </w:r>
+    </w:p>
+    <w:p>
+      <w:pPr>
+        <w:rPr>
+          <w:rFonts w:cstheme="minorHAnsi"/>
+        </w:rPr>
+      </w:pPr>
+    </w:p>
+    <w:p>
+      <w:pPr>
+        <w:rPr>
+          <w:rFonts w:cstheme="minorHAnsi"/>
+        </w:rPr>
+      </w:pPr>
+      <w:r>
+        <w:rPr>
+          <w:rFonts w:cstheme="minorHAnsi"/>
+        </w:rPr>
+        <w:t>console.log(" \n ------------------------------------------------------------------------------");</w:t>
+      </w:r>
+    </w:p>
+    <w:p>
+      <w:pPr>
+        <w:rPr>
+          <w:rFonts w:cstheme="minorHAnsi"/>
+        </w:rPr>
+      </w:pPr>
+    </w:p>
+    <w:p>
+      <w:pPr>
+        <w:rPr>
+          <w:rFonts w:cstheme="minorHAnsi"/>
+        </w:rPr>
+      </w:pPr>
+    </w:p>
+    <w:p>
+      <w:pPr>
+        <w:rPr>
+          <w:rFonts w:cstheme="minorHAnsi"/>
+        </w:rPr>
+      </w:pPr>
+    </w:p>
+    <w:p>
+      <w:pPr>
+        <w:rPr>
+          <w:rFonts w:cstheme="minorHAnsi"/>
+        </w:rPr>
+      </w:pPr>
+    </w:p>
+    <w:p>
+      <w:pPr>
+        <w:rPr>
+          <w:rFonts w:cstheme="minorHAnsi"/>
+        </w:rPr>
+      </w:pPr>
+    </w:p>
+    <w:p>
+      <w:pPr>
+        <w:rPr>
+          <w:rFonts w:cstheme="minorHAnsi"/>
+        </w:rPr>
+      </w:pPr>
+    </w:p>
+    <w:p>
+      <w:pPr>
+        <w:rPr>
+          <w:rFonts w:cstheme="minorHAnsi"/>
+        </w:rPr>
+      </w:pPr>
+    </w:p>
+    <w:p>
+      <w:pPr>
+        <w:rPr>
+          <w:rFonts w:cstheme="minorHAnsi"/>
+        </w:rPr>
+      </w:pPr>
+    </w:p>
+    <w:p>
+      <w:pPr>
+        <w:rPr>
+          <w:rFonts w:cstheme="minorHAnsi"/>
+        </w:rPr>
+      </w:pPr>
+    </w:p>
+    <w:p>
+      <w:pPr>
+        <w:rPr>
+          <w:rFonts w:cstheme="minorHAnsi"/>
+        </w:rPr>
+      </w:pPr>
+    </w:p>
+    <w:p>
+      <w:pPr>
+        <w:rPr>
+          <w:rFonts w:cstheme="minorHAnsi"/>
+        </w:rPr>
+      </w:pPr>
+    </w:p>
+    <w:p>
+      <w:pPr>
+        <w:rPr>
+          <w:rFonts w:cstheme="minorHAnsi"/>
+        </w:rPr>
+      </w:pPr>
+    </w:p>
+    <w:p>
+      <w:pPr>
+        <w:rPr>
+          <w:rFonts w:cstheme="minorHAnsi"/>
+        </w:rPr>
+      </w:pPr>
+    </w:p>
+    <w:p>
+      <w:pPr>
+        <w:rPr>
+          <w:rFonts w:cstheme="minorHAnsi"/>
+        </w:rPr>
+      </w:pPr>
+    </w:p>
+    <w:p>
+      <w:pPr>
+        <w:rPr>
+          <w:rFonts w:cstheme="minorHAnsi"/>
+        </w:rPr>
+      </w:pPr>
+    </w:p>
+    <w:p>
+      <w:pPr>
+        <w:rPr>
+          <w:rFonts w:cstheme="minorHAnsi"/>
+        </w:rPr>
+      </w:pPr>
+    </w:p>
+    <w:p>
+      <w:pPr>
+        <w:rPr>
+          <w:rFonts w:cstheme="minorHAnsi"/>
+        </w:rPr>
+      </w:pPr>
+    </w:p>
+    <w:p>
+      <w:pPr>
+        <w:rPr>
+          <w:rFonts w:cstheme="minorHAnsi"/>
+        </w:rPr>
+      </w:pPr>
+    </w:p>
+    <w:p>
+      <w:pPr>
+        <w:rPr>
+          <w:rFonts w:cstheme="minorHAnsi"/>
+        </w:rPr>
+      </w:pPr>
+    </w:p>
+    <w:p>
+      <w:pPr>
+        <w:rPr>
+          <w:rFonts w:cstheme="minorHAnsi"/>
+        </w:rPr>
+      </w:pPr>
+    </w:p>
+    <w:p>
+      <w:pPr>
+        <w:rPr>
+          <w:rFonts w:cstheme="minorHAnsi"/>
+        </w:rPr>
+      </w:pPr>
+    </w:p>
+    <w:p>
+      <w:pPr>
+        <w:rPr>
+          <w:rFonts w:cstheme="minorHAnsi"/>
+        </w:rPr>
+      </w:pPr>
+    </w:p>
+    <w:p>
+      <w:pPr>
+        <w:rPr>
+          <w:rFonts w:cstheme="minorHAnsi"/>
+        </w:rPr>
+      </w:pPr>
+    </w:p>
+    <w:p/>
     <w:sectPr>
       <w:pgSz w:w="12240" w:h="15840"/>
       <w:pgMar w:top="1440" w:right="1440" w:bottom="1440" w:left="1440" w:header="708" w:footer="708" w:gutter="0"/>

</xml_diff>